<commit_message>
final 2nd test case
</commit_message>
<xml_diff>
--- a/Push_Button_test_case.docx
+++ b/Push_Button_test_case.docx
@@ -35,7 +35,26 @@
               <w:t>Test Writer:</w:t>
             </w:r>
             <w:r>
-              <w:t xml:space="preserve"> Sarmad Butti</w:t>
+              <w:t xml:space="preserve"> </w:t>
+            </w:r>
+            <w:proofErr w:type="spellStart"/>
+            <w:r>
+              <w:t>Edgard</w:t>
+            </w:r>
+            <w:proofErr w:type="spellEnd"/>
+            <w:r>
+              <w:t xml:space="preserve"> </w:t>
+            </w:r>
+            <w:proofErr w:type="spellStart"/>
+            <w:r>
+              <w:t>Musafiri</w:t>
+            </w:r>
+            <w:proofErr w:type="spellEnd"/>
+            <w:r>
+              <w:t xml:space="preserve"> &amp; </w:t>
+            </w:r>
+            <w:r>
+              <w:t>Sarmad Butti</w:t>
             </w:r>
           </w:p>
         </w:tc>
@@ -365,7 +384,12 @@
               <w:pStyle w:val="NoSpacing"/>
             </w:pPr>
             <w:r>
-              <w:t xml:space="preserve">Attaching a battery to the device and start testing </w:t>
+              <w:t>Connecting</w:t>
+            </w:r>
+            <w:bookmarkStart w:id="0" w:name="_GoBack"/>
+            <w:bookmarkEnd w:id="0"/>
+            <w:r>
+              <w:t xml:space="preserve"> a battery to the device and start testing </w:t>
             </w:r>
           </w:p>
         </w:tc>
@@ -666,10 +690,7 @@
         </w:tc>
       </w:tr>
     </w:tbl>
-    <w:p>
-      <w:bookmarkStart w:id="0" w:name="_GoBack"/>
-      <w:bookmarkEnd w:id="0"/>
-    </w:p>
+    <w:p/>
     <w:sectPr>
       <w:pgSz w:w="12240" w:h="15840"/>
       <w:pgMar w:top="1440" w:right="1440" w:bottom="1440" w:left="1440" w:header="720" w:footer="720" w:gutter="0"/>

</xml_diff>